<commit_message>
Migrate from markdown to html.
</commit_message>
<xml_diff>
--- a/src/template.docx
+++ b/src/template.docx
@@ -4,7 +4,7 @@
   <w:body>
     <w:p>
       <w:pPr>
-        <w:pStyle w:val="ListNumber4"/>
+        <w:pStyle w:val="ListNumber3"/>
         <w:numPr>
           <w:ilvl w:val="0"/>
           <w:numId w:val="0"/>
@@ -47,11 +47,10 @@
   <w:abstractNum w:abstractNumId="1" w15:restartNumberingAfterBreak="0">
     <w:nsid w:val="FFFFFF7E"/>
     <w:multiLevelType w:val="singleLevel"/>
-    <w:tmpl w:val="697AE194"/>
+    <w:tmpl w:val="EFE4B334"/>
     <w:lvl w:ilvl="0">
       <w:start w:val="1"/>
       <w:numFmt w:val="decimal"/>
-      <w:pStyle w:val="ListNumber3"/>
       <w:lvlText w:val="%1."/>
       <w:lvlJc w:val="left"/>
       <w:pPr>
@@ -65,17 +64,13 @@
   <w:abstractNum w:abstractNumId="2" w15:restartNumberingAfterBreak="0">
     <w:nsid w:val="FFFFFF7F"/>
     <w:multiLevelType w:val="singleLevel"/>
-    <w:tmpl w:val="590CB690"/>
+    <w:tmpl w:val="B906B212"/>
     <w:lvl w:ilvl="0">
       <w:start w:val="1"/>
-      <w:numFmt w:val="decimal"/>
-      <w:pStyle w:val="ListNumber2"/>
-      <w:lvlText w:val="%1."/>
+      <w:numFmt w:val="lowerLetter"/>
+      <w:lvlText w:val="%1)"/>
       <w:lvlJc w:val="left"/>
       <w:pPr>
-        <w:tabs>
-          <w:tab w:val="num" w:pos="720"/>
-        </w:tabs>
         <w:ind w:left="720" w:hanging="360"/>
       </w:pPr>
     </w:lvl>
@@ -146,11 +141,10 @@
   <w:abstractNum w:abstractNumId="6" w15:restartNumberingAfterBreak="0">
     <w:nsid w:val="FFFFFF88"/>
     <w:multiLevelType w:val="singleLevel"/>
-    <w:tmpl w:val="6E0E7868"/>
+    <w:tmpl w:val="B1768020"/>
     <w:lvl w:ilvl="0">
       <w:start w:val="1"/>
       <w:numFmt w:val="decimal"/>
-      <w:pStyle w:val="ListNumber"/>
       <w:lvlText w:val="%1."/>
       <w:lvlJc w:val="left"/>
       <w:pPr>
@@ -179,6 +173,120 @@
       </w:pPr>
       <w:rPr>
         <w:rFonts w:ascii="Symbol" w:hAnsi="Symbol" w:hint="default"/>
+      </w:rPr>
+    </w:lvl>
+  </w:abstractNum>
+  <w:abstractNum w:abstractNumId="8" w15:restartNumberingAfterBreak="0">
+    <w:nsid w:val="509527AB"/>
+    <w:multiLevelType w:val="multilevel"/>
+    <w:tmpl w:val="93281290"/>
+    <w:lvl w:ilvl="0">
+      <w:start w:val="1"/>
+      <w:numFmt w:val="decimal"/>
+      <w:pStyle w:val="Heading2"/>
+      <w:lvlText w:val="%1."/>
+      <w:lvlJc w:val="left"/>
+      <w:pPr>
+        <w:ind w:left="360" w:hanging="360"/>
+      </w:pPr>
+      <w:rPr>
+        <w:rFonts w:hint="default"/>
+      </w:rPr>
+    </w:lvl>
+    <w:lvl w:ilvl="1">
+      <w:start w:val="1"/>
+      <w:numFmt w:val="decimal"/>
+      <w:pStyle w:val="ListNumber"/>
+      <w:lvlText w:val="%1.%2"/>
+      <w:lvlJc w:val="left"/>
+      <w:pPr>
+        <w:ind w:left="720" w:hanging="360"/>
+      </w:pPr>
+    </w:lvl>
+    <w:lvl w:ilvl="2">
+      <w:start w:val="1"/>
+      <w:numFmt w:val="decimal"/>
+      <w:pStyle w:val="ListNumber2"/>
+      <w:lvlText w:val="%1.%2.%3"/>
+      <w:lvlJc w:val="left"/>
+      <w:pPr>
+        <w:ind w:left="1080" w:hanging="360"/>
+      </w:pPr>
+      <w:rPr>
+        <w:rFonts w:hint="default"/>
+      </w:rPr>
+    </w:lvl>
+    <w:lvl w:ilvl="3">
+      <w:start w:val="1"/>
+      <w:numFmt w:val="lowerLetter"/>
+      <w:pStyle w:val="ListNumber3"/>
+      <w:lvlText w:val="%4)"/>
+      <w:lvlJc w:val="left"/>
+      <w:pPr>
+        <w:ind w:left="1440" w:hanging="360"/>
+      </w:pPr>
+      <w:rPr>
+        <w:rFonts w:hint="default"/>
+      </w:rPr>
+    </w:lvl>
+    <w:lvl w:ilvl="4">
+      <w:start w:val="1"/>
+      <w:numFmt w:val="lowerLetter"/>
+      <w:lvlText w:val="(%5)"/>
+      <w:lvlJc w:val="left"/>
+      <w:pPr>
+        <w:ind w:left="1800" w:hanging="360"/>
+      </w:pPr>
+      <w:rPr>
+        <w:rFonts w:hint="default"/>
+      </w:rPr>
+    </w:lvl>
+    <w:lvl w:ilvl="5">
+      <w:start w:val="1"/>
+      <w:numFmt w:val="lowerRoman"/>
+      <w:lvlText w:val="(%6)"/>
+      <w:lvlJc w:val="left"/>
+      <w:pPr>
+        <w:ind w:left="2160" w:hanging="360"/>
+      </w:pPr>
+      <w:rPr>
+        <w:rFonts w:hint="default"/>
+      </w:rPr>
+    </w:lvl>
+    <w:lvl w:ilvl="6">
+      <w:start w:val="1"/>
+      <w:numFmt w:val="decimal"/>
+      <w:lvlText w:val="%7."/>
+      <w:lvlJc w:val="left"/>
+      <w:pPr>
+        <w:ind w:left="2520" w:hanging="360"/>
+      </w:pPr>
+      <w:rPr>
+        <w:rFonts w:hint="default"/>
+      </w:rPr>
+    </w:lvl>
+    <w:lvl w:ilvl="7">
+      <w:start w:val="1"/>
+      <w:numFmt w:val="lowerLetter"/>
+      <w:lvlText w:val="%8."/>
+      <w:lvlJc w:val="left"/>
+      <w:pPr>
+        <w:ind w:left="2880" w:hanging="360"/>
+      </w:pPr>
+      <w:rPr>
+        <w:rFonts w:hint="default"/>
+      </w:rPr>
+    </w:lvl>
+    <w:lvl w:ilvl="8">
+      <w:start w:val="1"/>
+      <w:numFmt w:val="lowerRoman"/>
+      <w:lvlText w:val="%9."/>
+      <w:lvlJc w:val="left"/>
+      <w:pPr>
+        <w:ind w:left="3240" w:hanging="360"/>
+      </w:pPr>
+      <w:rPr>
+        <w:rFonts w:hint="default"/>
       </w:rPr>
     </w:lvl>
   </w:abstractNum>
@@ -205,6 +313,9 @@
   </w:num>
   <w:num w:numId="8" w16cid:durableId="318728550">
     <w:abstractNumId w:val="0"/>
+  </w:num>
+  <w:num w:numId="9" w16cid:durableId="880478390">
+    <w:abstractNumId w:val="8"/>
   </w:num>
 </w:numbering>
 </file>
@@ -288,7 +399,7 @@
     <w:lsdException w:name="List Bullet 4" w:semiHidden="1" w:unhideWhenUsed="1"/>
     <w:lsdException w:name="List Bullet 5" w:semiHidden="1" w:unhideWhenUsed="1"/>
     <w:lsdException w:name="List Number 2" w:semiHidden="1" w:unhideWhenUsed="1" w:qFormat="1"/>
-    <w:lsdException w:name="List Number 3" w:semiHidden="1" w:unhideWhenUsed="1"/>
+    <w:lsdException w:name="List Number 3" w:semiHidden="1" w:unhideWhenUsed="1" w:qFormat="1"/>
     <w:lsdException w:name="List Number 4" w:semiHidden="1" w:unhideWhenUsed="1"/>
     <w:lsdException w:name="List Number 5" w:semiHidden="1" w:unhideWhenUsed="1"/>
     <w:lsdException w:name="Title" w:uiPriority="10" w:qFormat="1"/>
@@ -621,15 +732,17 @@
     <w:link w:val="Heading1Char"/>
     <w:uiPriority w:val="9"/>
     <w:qFormat/>
-    <w:rsid w:val="0098709D"/>
+    <w:rsid w:val="00A134AC"/>
     <w:pPr>
       <w:keepNext/>
       <w:keepLines/>
-      <w:spacing w:before="360" w:after="80"/>
+      <w:spacing w:before="360" w:after="80" w:line="240" w:lineRule="auto"/>
+      <w:jc w:val="center"/>
       <w:outlineLvl w:val="0"/>
     </w:pPr>
     <w:rPr>
       <w:rFonts w:eastAsiaTheme="majorEastAsia" w:cstheme="majorBidi"/>
+      <w:b/>
       <w:sz w:val="28"/>
       <w:szCs w:val="40"/>
     </w:rPr>
@@ -642,11 +755,14 @@
     <w:uiPriority w:val="9"/>
     <w:unhideWhenUsed/>
     <w:qFormat/>
-    <w:rsid w:val="0098709D"/>
+    <w:rsid w:val="00A134AC"/>
     <w:pPr>
       <w:keepNext/>
       <w:keepLines/>
-      <w:spacing w:before="160" w:after="80"/>
+      <w:numPr>
+        <w:numId w:val="9"/>
+      </w:numPr>
+      <w:spacing w:before="240" w:after="120" w:line="240" w:lineRule="auto"/>
       <w:outlineLvl w:val="1"/>
     </w:pPr>
     <w:rPr>
@@ -840,9 +956,10 @@
     <w:basedOn w:val="DefaultParagraphFont"/>
     <w:link w:val="Heading1"/>
     <w:uiPriority w:val="9"/>
-    <w:rsid w:val="0098709D"/>
+    <w:rsid w:val="00A134AC"/>
     <w:rPr>
       <w:rFonts w:ascii="Arial" w:eastAsiaTheme="majorEastAsia" w:hAnsi="Arial" w:cstheme="majorBidi"/>
+      <w:b/>
       <w:sz w:val="28"/>
       <w:szCs w:val="40"/>
     </w:rPr>
@@ -852,7 +969,7 @@
     <w:basedOn w:val="DefaultParagraphFont"/>
     <w:link w:val="Heading2"/>
     <w:uiPriority w:val="9"/>
-    <w:rsid w:val="0098709D"/>
+    <w:rsid w:val="00A134AC"/>
     <w:rPr>
       <w:rFonts w:ascii="Arial" w:eastAsiaTheme="majorEastAsia" w:hAnsi="Arial" w:cstheme="majorBidi"/>
       <w:b/>
@@ -1126,12 +1243,13 @@
     <w:uiPriority w:val="99"/>
     <w:unhideWhenUsed/>
     <w:qFormat/>
-    <w:rsid w:val="00B56D50"/>
+    <w:rsid w:val="00A11C54"/>
     <w:pPr>
       <w:numPr>
         <w:numId w:val="1"/>
       </w:numPr>
-      <w:contextualSpacing/>
+      <w:spacing w:after="120"/>
+      <w:jc w:val="both"/>
     </w:pPr>
   </w:style>
   <w:style w:type="paragraph" w:styleId="ListNumber">
@@ -1140,12 +1258,13 @@
     <w:uiPriority w:val="99"/>
     <w:unhideWhenUsed/>
     <w:qFormat/>
-    <w:rsid w:val="00A373EF"/>
+    <w:rsid w:val="00A134AC"/>
     <w:pPr>
       <w:numPr>
-        <w:numId w:val="2"/>
+        <w:ilvl w:val="1"/>
+        <w:numId w:val="9"/>
       </w:numPr>
-      <w:contextualSpacing/>
+      <w:spacing w:before="120" w:after="120" w:line="240" w:lineRule="auto"/>
     </w:pPr>
   </w:style>
   <w:style w:type="paragraph" w:styleId="ListContinue2">
@@ -1166,12 +1285,13 @@
     <w:uiPriority w:val="99"/>
     <w:unhideWhenUsed/>
     <w:qFormat/>
-    <w:rsid w:val="00A373EF"/>
+    <w:rsid w:val="00A134AC"/>
     <w:pPr>
       <w:numPr>
-        <w:numId w:val="3"/>
+        <w:ilvl w:val="2"/>
+        <w:numId w:val="9"/>
       </w:numPr>
-      <w:contextualSpacing/>
+      <w:spacing w:before="120" w:after="120" w:line="240" w:lineRule="auto"/>
     </w:pPr>
   </w:style>
   <w:style w:type="paragraph" w:styleId="ListBullet2">
@@ -1180,12 +1300,12 @@
     <w:uiPriority w:val="99"/>
     <w:unhideWhenUsed/>
     <w:qFormat/>
-    <w:rsid w:val="00A373EF"/>
+    <w:rsid w:val="00A11C54"/>
     <w:pPr>
       <w:numPr>
         <w:numId w:val="4"/>
       </w:numPr>
-      <w:contextualSpacing/>
+      <w:spacing w:after="120"/>
     </w:pPr>
   </w:style>
   <w:style w:type="table" w:styleId="TableGrid">
@@ -1238,10 +1358,12 @@
     <w:basedOn w:val="Normal"/>
     <w:uiPriority w:val="99"/>
     <w:unhideWhenUsed/>
+    <w:qFormat/>
     <w:rsid w:val="00FF6F72"/>
     <w:pPr>
       <w:numPr>
-        <w:numId w:val="7"/>
+        <w:ilvl w:val="3"/>
+        <w:numId w:val="9"/>
       </w:numPr>
       <w:contextualSpacing/>
     </w:pPr>

</xml_diff>